<commit_message>
more progress on hw
</commit_message>
<xml_diff>
--- a/stats_last_hw.docx
+++ b/stats_last_hw.docx
@@ -276,25 +276,21 @@
         <w:pStyle w:val="style0"/>
       </w:pPr>
       <w:r>
-        <w:rPr>
-          <w:rFonts w:ascii="Courier New" w:hAnsi="Courier New"/>
-        </w:rPr>
-      </w:r>
-    </w:p>
-    <w:p>
-      <w:pPr>
-        <w:pStyle w:val="style0"/>
-      </w:pPr>
-      <w:r>
-        <w:rPr>
-          <w:rFonts w:ascii="Courier New" w:hAnsi="Courier New"/>
-        </w:rPr>
-        <w:tab/>
-      </w:r>
-      <w:r>
-        <w:rPr>
-          <w:rFonts w:ascii="Times New Roman" w:hAnsi="Times New Roman"/>
-        </w:rPr>
+        <w:rPr/>
+      </w:r>
+    </w:p>
+    <w:p>
+      <w:pPr>
+        <w:pStyle w:val="style0"/>
+      </w:pPr>
+      <w:r>
+        <w:rPr>
+          <w:rFonts w:ascii="Courier New" w:hAnsi="Courier New"/>
+        </w:rPr>
+        <w:tab/>
+      </w:r>
+      <w:r>
+        <w:rPr/>
         <w:t xml:space="preserve">We see that kappa = 243.302, which is much greater than 30, so there must be a problem. We </w:t>
         <w:tab/>
         <w:t xml:space="preserve">also see that most of the condition numbers are large, so this indicates that there is more than </w:t>
@@ -756,9 +752,7 @@
         <w:pStyle w:val="style0"/>
       </w:pPr>
       <w:r>
-        <w:rPr>
-          <w:rFonts w:ascii="Courier New" w:hAnsi="Courier New"/>
-        </w:rPr>
+        <w:rPr/>
       </w:r>
     </w:p>
     <w:p>
@@ -1031,10 +1025,10 @@
         <w:drawing>
           <wp:anchor allowOverlap="1" behindDoc="0" distB="0" distL="0" distR="0" distT="0" layoutInCell="1" locked="0" relativeHeight="0" simplePos="0">
             <wp:simplePos x="0" y="0"/>
-            <wp:positionH relativeFrom="column">
+            <wp:positionH relativeFrom="character">
               <wp:posOffset>880110</wp:posOffset>
             </wp:positionH>
-            <wp:positionV relativeFrom="paragraph">
+            <wp:positionV relativeFrom="line">
               <wp:posOffset>0</wp:posOffset>
             </wp:positionV>
             <wp:extent cx="4572000" cy="4572000"/>
@@ -1391,7 +1385,11 @@
         <w:pStyle w:val="style0"/>
       </w:pPr>
       <w:r>
-        <w:rPr/>
+        <w:rPr>
+          <w:sz w:val="26"/>
+          <w:szCs w:val="26"/>
+          <w:u w:val="single"/>
+        </w:rPr>
         <w:t>Chapter 8</w:t>
       </w:r>
     </w:p>
@@ -1408,7 +1406,10 @@
         <w:pStyle w:val="style0"/>
       </w:pPr>
       <w:r>
-        <w:rPr/>
+        <w:rPr>
+          <w:b/>
+          <w:bCs/>
+        </w:rPr>
         <w:t>1) Using the prostate data with lpsa as the response and the other variables as predictors. Implement the following variable selection methods to determine the “best” model.</w:t>
       </w:r>
     </w:p>
@@ -2226,9 +2227,7 @@
         <w:pStyle w:val="style0"/>
       </w:pPr>
       <w:r>
-        <w:rPr>
-          <w:rFonts w:ascii="Courier New" w:hAnsi="Courier New"/>
-        </w:rPr>
+        <w:rPr/>
       </w:r>
     </w:p>
     <w:p>
@@ -2542,7 +2541,7 @@
         <w:tab/>
         <w:t xml:space="preserve">This leaves us with three predictors; lcavol, lweight, and svi. These are all significant at the 5% </w:t>
         <w:tab/>
-        <w:t>level. So g5  is the best model.</w:t>
+        <w:t>level. So g5 is the best model.</w:t>
       </w:r>
     </w:p>
     <w:p>
@@ -2663,9 +2662,7 @@
         <w:pStyle w:val="style0"/>
       </w:pPr>
       <w:r>
-        <w:rPr>
-          <w:rFonts w:ascii="Courier New" w:hAnsi="Courier New"/>
-        </w:rPr>
+        <w:rPr/>
       </w:r>
     </w:p>
     <w:p>
@@ -2801,9 +2798,7 @@
         <w:pStyle w:val="style0"/>
       </w:pPr>
       <w:r>
-        <w:rPr>
-          <w:rFonts w:ascii="Courier New" w:hAnsi="Courier New"/>
-        </w:rPr>
+        <w:rPr/>
       </w:r>
     </w:p>
     <w:p>
@@ -2835,9 +2830,7 @@
         <w:pStyle w:val="style0"/>
       </w:pPr>
       <w:r>
-        <w:rPr>
-          <w:rFonts w:ascii="Courier New" w:hAnsi="Courier New"/>
-        </w:rPr>
+        <w:rPr/>
       </w:r>
     </w:p>
     <w:p>
@@ -2959,9 +2952,7 @@
         <w:pStyle w:val="style0"/>
       </w:pPr>
       <w:r>
-        <w:rPr>
-          <w:rFonts w:ascii="Courier New" w:hAnsi="Courier New"/>
-        </w:rPr>
+        <w:rPr/>
       </w:r>
     </w:p>
     <w:p>
@@ -2993,9 +2984,7 @@
         <w:pStyle w:val="style0"/>
       </w:pPr>
       <w:r>
-        <w:rPr>
-          <w:rFonts w:ascii="Courier New" w:hAnsi="Courier New"/>
-        </w:rPr>
+        <w:rPr/>
       </w:r>
     </w:p>
     <w:p>
@@ -3105,9 +3094,7 @@
         <w:pStyle w:val="style0"/>
       </w:pPr>
       <w:r>
-        <w:rPr>
-          <w:rFonts w:ascii="Courier New" w:hAnsi="Courier New"/>
-        </w:rPr>
+        <w:rPr/>
       </w:r>
     </w:p>
     <w:p>
@@ -3139,9 +3126,7 @@
         <w:pStyle w:val="style0"/>
       </w:pPr>
       <w:r>
-        <w:rPr>
-          <w:rFonts w:ascii="Courier New" w:hAnsi="Courier New"/>
-        </w:rPr>
+        <w:rPr/>
       </w:r>
     </w:p>
     <w:p>
@@ -3239,9 +3224,7 @@
         <w:pStyle w:val="style0"/>
       </w:pPr>
       <w:r>
-        <w:rPr>
-          <w:rFonts w:ascii="Courier New" w:hAnsi="Courier New"/>
-        </w:rPr>
+        <w:rPr/>
       </w:r>
     </w:p>
     <w:p>
@@ -3275,9 +3258,7 @@
         <w:pStyle w:val="style0"/>
       </w:pPr>
       <w:r>
-        <w:rPr>
-          <w:rFonts w:ascii="Courier New" w:hAnsi="Courier New"/>
-        </w:rPr>
+        <w:rPr/>
       </w:r>
     </w:p>
     <w:p>
@@ -3383,7 +3364,9 @@
         <w:pStyle w:val="style0"/>
       </w:pPr>
       <w:r>
-        <w:rPr/>
+        <w:rPr>
+          <w:rFonts w:ascii="Courier New" w:hAnsi="Courier New"/>
+        </w:rPr>
         <w:tab/>
         <w:t>library(leaps)</w:t>
       </w:r>
@@ -3393,39 +3376,712 @@
         <w:pStyle w:val="style0"/>
       </w:pPr>
       <w:r>
-        <w:rPr/>
-        <w:tab/>
-        <w:t>gs ← regsubsets(lpsa ~ ., prostate)</w:t>
-      </w:r>
-    </w:p>
-    <w:p>
-      <w:pPr>
-        <w:pStyle w:val="style0"/>
-      </w:pPr>
-      <w:r>
-        <w:rPr/>
-        <w:tab/>
-        <w:t>(gsum ← summary(gs))</w:t>
-      </w:r>
-    </w:p>
-    <w:p>
-      <w:pPr>
-        <w:pStyle w:val="style0"/>
-      </w:pPr>
-      <w:r>
-        <w:rPr/>
-        <w:tab/>
-        <w:t>(1:8)[which.max(gsum$adjr2)] # gets the best R&gt;a^2</w:t>
-      </w:r>
-    </w:p>
-    <w:p>
-      <w:pPr>
-        <w:pStyle w:val="style0"/>
-      </w:pPr>
-      <w:r>
-        <w:rPr/>
-        <w:tab/>
-        <w:t>min((1:8)[gsum$cp&lt;c(2:9)]) # gets the smallest C_p &lt; p</w:t>
+        <w:rPr>
+          <w:rFonts w:ascii="Courier New" w:hAnsi="Courier New"/>
+        </w:rPr>
+        <w:tab/>
+        <w:t>b ← regsubsets(lpsa ~ ., prostate)</w:t>
+      </w:r>
+    </w:p>
+    <w:p>
+      <w:pPr>
+        <w:pStyle w:val="style0"/>
+      </w:pPr>
+      <w:r>
+        <w:rPr>
+          <w:rFonts w:ascii="Courier New" w:hAnsi="Courier New"/>
+        </w:rPr>
+        <w:tab/>
+        <w:t>(rs ← summary(b))</w:t>
+      </w:r>
+    </w:p>
+    <w:p>
+      <w:pPr>
+        <w:pStyle w:val="style0"/>
+      </w:pPr>
+      <w:r>
+        <w:rPr/>
+      </w:r>
+    </w:p>
+    <w:p>
+      <w:pPr>
+        <w:pStyle w:val="style0"/>
+      </w:pPr>
+      <w:r>
+        <w:rPr/>
+        <w:tab/>
+        <w:t>Output:</w:t>
+      </w:r>
+    </w:p>
+    <w:p>
+      <w:pPr>
+        <w:pStyle w:val="style0"/>
+      </w:pPr>
+      <w:r>
+        <w:rPr/>
+      </w:r>
+    </w:p>
+    <w:p>
+      <w:pPr>
+        <w:pStyle w:val="style0"/>
+      </w:pPr>
+      <w:r>
+        <w:rPr>
+          <w:rFonts w:ascii="Courier New" w:hAnsi="Courier New"/>
+        </w:rPr>
+        <w:tab/>
+        <w:t>1 subsets of each size up to 8</w:t>
+      </w:r>
+    </w:p>
+    <w:p>
+      <w:pPr>
+        <w:pStyle w:val="style0"/>
+      </w:pPr>
+      <w:r>
+        <w:rPr>
+          <w:rFonts w:ascii="Courier New" w:hAnsi="Courier New"/>
+        </w:rPr>
+        <w:tab/>
+        <w:t>Selection Algorithm: exhaustive</w:t>
+      </w:r>
+    </w:p>
+    <w:p>
+      <w:pPr>
+        <w:pStyle w:val="style0"/>
+      </w:pPr>
+      <w:r>
+        <w:rPr>
+          <w:rFonts w:ascii="Courier New" w:hAnsi="Courier New"/>
+        </w:rPr>
+        <w:t xml:space="preserve">         </w:t>
+      </w:r>
+      <w:r>
+        <w:rPr>
+          <w:rFonts w:ascii="Courier New" w:hAnsi="Courier New"/>
+        </w:rPr>
+        <w:tab/>
+        <w:t xml:space="preserve">    lcavol lweight age lbph svi lcp gleason pgg45</w:t>
+      </w:r>
+    </w:p>
+    <w:p>
+      <w:pPr>
+        <w:pStyle w:val="style0"/>
+      </w:pPr>
+      <w:r>
+        <w:rPr>
+          <w:rFonts w:ascii="Courier New" w:hAnsi="Courier New"/>
+        </w:rPr>
+        <w:tab/>
+        <w:t xml:space="preserve">1  ( 1 ) "*"    " "     " " " "  " " " " " "     " "  </w:t>
+      </w:r>
+    </w:p>
+    <w:p>
+      <w:pPr>
+        <w:pStyle w:val="style0"/>
+      </w:pPr>
+      <w:r>
+        <w:rPr>
+          <w:rFonts w:ascii="Courier New" w:hAnsi="Courier New"/>
+        </w:rPr>
+        <w:tab/>
+        <w:t xml:space="preserve">2  ( 1 ) "*"    "*"     " " " "  " " " " " "     " "  </w:t>
+      </w:r>
+    </w:p>
+    <w:p>
+      <w:pPr>
+        <w:pStyle w:val="style0"/>
+      </w:pPr>
+      <w:r>
+        <w:rPr>
+          <w:rFonts w:ascii="Courier New" w:hAnsi="Courier New"/>
+        </w:rPr>
+        <w:tab/>
+        <w:t xml:space="preserve">3  ( 1 ) "*"    "*"     " " " "  "*" " " " "     " "  </w:t>
+      </w:r>
+    </w:p>
+    <w:p>
+      <w:pPr>
+        <w:pStyle w:val="style0"/>
+      </w:pPr>
+      <w:r>
+        <w:rPr>
+          <w:rFonts w:ascii="Courier New" w:hAnsi="Courier New"/>
+        </w:rPr>
+        <w:tab/>
+        <w:t xml:space="preserve">4  ( 1 ) "*"    "*"     " " "*"  "*" " " " "     " "  </w:t>
+      </w:r>
+    </w:p>
+    <w:p>
+      <w:pPr>
+        <w:pStyle w:val="style0"/>
+      </w:pPr>
+      <w:r>
+        <w:rPr>
+          <w:rFonts w:ascii="Courier New" w:hAnsi="Courier New"/>
+        </w:rPr>
+        <w:tab/>
+        <w:t xml:space="preserve">5  ( 1 ) "*"    "*"     "*" "*"  "*" " " " "     " "  </w:t>
+      </w:r>
+    </w:p>
+    <w:p>
+      <w:pPr>
+        <w:pStyle w:val="style0"/>
+      </w:pPr>
+      <w:r>
+        <w:rPr>
+          <w:rFonts w:ascii="Courier New" w:hAnsi="Courier New"/>
+        </w:rPr>
+        <w:tab/>
+        <w:t xml:space="preserve">6  ( 1 ) "*"    "*"     "*" "*"  "*" " " " "     "*"  </w:t>
+      </w:r>
+    </w:p>
+    <w:p>
+      <w:pPr>
+        <w:pStyle w:val="style0"/>
+      </w:pPr>
+      <w:r>
+        <w:rPr>
+          <w:rFonts w:ascii="Courier New" w:hAnsi="Courier New"/>
+        </w:rPr>
+        <w:tab/>
+        <w:t xml:space="preserve">7  ( 1 ) "*"    "*"     "*" "*"  "*" "*" " "     "*"  </w:t>
+      </w:r>
+    </w:p>
+    <w:p>
+      <w:pPr>
+        <w:pStyle w:val="style0"/>
+      </w:pPr>
+      <w:r>
+        <w:rPr>
+          <w:rFonts w:ascii="Courier New" w:hAnsi="Courier New"/>
+        </w:rPr>
+        <w:tab/>
+        <w:t xml:space="preserve">8  ( 1 ) "*"    "*"     "*" "*"  "*" "*" "*"     "*"  </w:t>
+      </w:r>
+    </w:p>
+    <w:p>
+      <w:pPr>
+        <w:pStyle w:val="style0"/>
+      </w:pPr>
+      <w:r>
+        <w:rPr/>
+      </w:r>
+    </w:p>
+    <w:p>
+      <w:pPr>
+        <w:pStyle w:val="style0"/>
+      </w:pPr>
+      <w:r>
+        <w:rPr/>
+        <w:tab/>
+        <w:t xml:space="preserve">Here we see that the best one predictor model uses lcavol, the best two predictors model uses </w:t>
+        <w:tab/>
+        <w:t xml:space="preserve">lcavol and lweight, the best three predictors model uses lcavol and lweight and svi, and etc.  </w:t>
+      </w:r>
+    </w:p>
+    <w:p>
+      <w:pPr>
+        <w:pStyle w:val="style0"/>
+      </w:pPr>
+      <w:r>
+        <w:rPr/>
+      </w:r>
+    </w:p>
+    <w:p>
+      <w:pPr>
+        <w:pStyle w:val="style0"/>
+      </w:pPr>
+      <w:r>
+        <w:rPr/>
+        <w:tab/>
+      </w:r>
+      <w:r>
+        <w:rPr>
+          <w:rFonts w:ascii="Courier New" w:hAnsi="Courier New"/>
+        </w:rPr>
+        <w:t>rs$which[which.max(rs$adjr2),]</w:t>
+      </w:r>
+      <w:r>
+        <w:rPr/>
+      </w:r>
+    </w:p>
+    <w:p>
+      <w:pPr>
+        <w:pStyle w:val="style0"/>
+      </w:pPr>
+      <w:r>
+        <w:rPr/>
+      </w:r>
+    </w:p>
+    <w:p>
+      <w:pPr>
+        <w:pStyle w:val="style0"/>
+      </w:pPr>
+      <w:r>
+        <w:rPr/>
+        <w:tab/>
+        <w:t>Output:</w:t>
+      </w:r>
+    </w:p>
+    <w:p>
+      <w:pPr>
+        <w:pStyle w:val="style0"/>
+      </w:pPr>
+      <w:r>
+        <w:rPr/>
+      </w:r>
+    </w:p>
+    <w:p>
+      <w:pPr>
+        <w:pStyle w:val="style0"/>
+      </w:pPr>
+      <w:r>
+        <w:rPr>
+          <w:rFonts w:ascii="Courier New" w:hAnsi="Courier New"/>
+          <w:sz w:val="20"/>
+          <w:szCs w:val="20"/>
+        </w:rPr>
+        <w:tab/>
+        <w:t xml:space="preserve">(Intercept)      lcavol     lweight         age        lbph         svi </w:t>
+      </w:r>
+    </w:p>
+    <w:p>
+      <w:pPr>
+        <w:pStyle w:val="style0"/>
+      </w:pPr>
+      <w:r>
+        <w:rPr>
+          <w:rFonts w:ascii="Courier New" w:hAnsi="Courier New"/>
+          <w:sz w:val="20"/>
+          <w:szCs w:val="20"/>
+        </w:rPr>
+        <w:t xml:space="preserve">       </w:t>
+      </w:r>
+      <w:r>
+        <w:rPr>
+          <w:rFonts w:ascii="Courier New" w:hAnsi="Courier New"/>
+          <w:sz w:val="20"/>
+          <w:szCs w:val="20"/>
+        </w:rPr>
+        <w:tab/>
+        <w:t xml:space="preserve">TRUE        TRUE        TRUE        TRUE        TRUE        TRUE </w:t>
+      </w:r>
+    </w:p>
+    <w:p>
+      <w:pPr>
+        <w:pStyle w:val="style0"/>
+      </w:pPr>
+      <w:r>
+        <w:rPr>
+          <w:rFonts w:ascii="Courier New" w:hAnsi="Courier New"/>
+          <w:sz w:val="20"/>
+          <w:szCs w:val="20"/>
+        </w:rPr>
+        <w:t xml:space="preserve">        </w:t>
+      </w:r>
+      <w:r>
+        <w:rPr>
+          <w:rFonts w:ascii="Courier New" w:hAnsi="Courier New"/>
+          <w:sz w:val="20"/>
+          <w:szCs w:val="20"/>
+        </w:rPr>
+        <w:tab/>
+        <w:t xml:space="preserve">lcp     gleason       pgg45 </w:t>
+      </w:r>
+    </w:p>
+    <w:p>
+      <w:pPr>
+        <w:pStyle w:val="style0"/>
+      </w:pPr>
+      <w:r>
+        <w:rPr>
+          <w:rFonts w:ascii="Courier New" w:hAnsi="Courier New"/>
+          <w:sz w:val="20"/>
+          <w:szCs w:val="20"/>
+        </w:rPr>
+        <w:t xml:space="preserve">       </w:t>
+      </w:r>
+      <w:r>
+        <w:rPr>
+          <w:rFonts w:ascii="Courier New" w:hAnsi="Courier New"/>
+          <w:sz w:val="20"/>
+          <w:szCs w:val="20"/>
+        </w:rPr>
+        <w:tab/>
+        <w:t xml:space="preserve">TRUE       FALSE        TRUE </w:t>
+      </w:r>
+    </w:p>
+    <w:p>
+      <w:pPr>
+        <w:pStyle w:val="style0"/>
+      </w:pPr>
+      <w:r>
+        <w:rPr/>
+        <w:tab/>
+      </w:r>
+    </w:p>
+    <w:p>
+      <w:pPr>
+        <w:pStyle w:val="style0"/>
+      </w:pPr>
+      <w:r>
+        <w:rPr/>
+        <w:tab/>
+        <w:t>We want to maximize R^2adj, so we select the best model with 7 predictors:</w:t>
+      </w:r>
+    </w:p>
+    <w:p>
+      <w:pPr>
+        <w:pStyle w:val="style0"/>
+      </w:pPr>
+      <w:r>
+        <w:rPr/>
+      </w:r>
+    </w:p>
+    <w:p>
+      <w:pPr>
+        <w:pStyle w:val="style0"/>
+      </w:pPr>
+      <w:r>
+        <w:rPr/>
+        <w:tab/>
+        <w:t>This can also be verified with a plot.</w:t>
+      </w:r>
+    </w:p>
+    <w:p>
+      <w:pPr>
+        <w:pStyle w:val="style0"/>
+      </w:pPr>
+      <w:r>
+        <w:rPr/>
+        <w:tab/>
+        <w:t>p</w:t>
+      </w:r>
+      <w:r>
+        <w:rPr>
+          <w:rFonts w:ascii="Courier New" w:hAnsi="Courier New"/>
+        </w:rPr>
+        <w:t xml:space="preserve">lot(2:9, rs$adjr2, xlab=”Number of Parameters”, ylab=”Adjusted </w:t>
+        <w:tab/>
+        <w:t>R-square”)</w:t>
+      </w:r>
+    </w:p>
+    <w:p>
+      <w:pPr>
+        <w:pStyle w:val="style0"/>
+      </w:pPr>
+      <w:r>
+        <w:rPr/>
+      </w:r>
+    </w:p>
+    <w:p>
+      <w:pPr>
+        <w:pStyle w:val="style0"/>
+      </w:pPr>
+      <w:r>
+        <w:rPr/>
+        <w:drawing>
+          <wp:anchor allowOverlap="1" behindDoc="0" distB="0" distL="0" distR="0" distT="0" layoutInCell="1" locked="0" relativeHeight="0" simplePos="0">
+            <wp:simplePos x="0" y="0"/>
+            <wp:positionH relativeFrom="column">
+              <wp:posOffset>880110</wp:posOffset>
+            </wp:positionH>
+            <wp:positionV relativeFrom="paragraph">
+              <wp:posOffset>0</wp:posOffset>
+            </wp:positionV>
+            <wp:extent cx="4572000" cy="4572000"/>
+            <wp:effectExtent b="0" l="0" r="0" t="0"/>
+            <wp:wrapSquare wrapText="largest"/>
+            <wp:docPr descr="A description..." id="1" name="Picture"/>
+            <wp:cNvGraphicFramePr>
+              <a:graphicFrameLocks xmlns:a="http://schemas.openxmlformats.org/drawingml/2006/main" noChangeAspect="1"/>
+            </wp:cNvGraphicFramePr>
+            <a:graphic xmlns:a="http://schemas.openxmlformats.org/drawingml/2006/main">
+              <a:graphicData uri="http://schemas.openxmlformats.org/drawingml/2006/picture">
+                <pic:pic xmlns:pic="http://schemas.openxmlformats.org/drawingml/2006/picture">
+                  <pic:nvPicPr>
+                    <pic:cNvPr descr="A description..." id="0" name="Picture"/>
+                    <pic:cNvPicPr>
+                      <a:picLocks noChangeArrowheads="1" noChangeAspect="1"/>
+                    </pic:cNvPicPr>
+                  </pic:nvPicPr>
+                  <pic:blipFill>
+                    <a:blip r:embed="rId3"/>
+                    <a:srcRect/>
+                    <a:stretch>
+                      <a:fillRect/>
+                    </a:stretch>
+                  </pic:blipFill>
+                  <pic:spPr bwMode="auto">
+                    <a:xfrm>
+                      <a:off x="0" y="0"/>
+                      <a:ext cx="4572000" cy="4572000"/>
+                    </a:xfrm>
+                    <a:prstGeom prst="rect">
+                      <a:avLst/>
+                    </a:prstGeom>
+                    <a:noFill/>
+                    <a:ln w="9525">
+                      <a:noFill/>
+                      <a:miter lim="800000"/>
+                      <a:headEnd/>
+                      <a:tailEnd/>
+                    </a:ln>
+                  </pic:spPr>
+                </pic:pic>
+              </a:graphicData>
+            </a:graphic>
+          </wp:anchor>
+        </w:drawing>
+      </w:r>
+    </w:p>
+    <w:p>
+      <w:pPr>
+        <w:pStyle w:val="style0"/>
+      </w:pPr>
+      <w:r>
+        <w:rPr/>
+        <w:tab/>
+      </w:r>
+    </w:p>
+    <w:p>
+      <w:pPr>
+        <w:pStyle w:val="style0"/>
+      </w:pPr>
+      <w:r>
+        <w:rPr/>
+      </w:r>
+    </w:p>
+    <w:p>
+      <w:pPr>
+        <w:pStyle w:val="style0"/>
+      </w:pPr>
+      <w:r>
+        <w:rPr/>
+        <w:tab/>
+      </w:r>
+    </w:p>
+    <w:p>
+      <w:pPr>
+        <w:pStyle w:val="style0"/>
+      </w:pPr>
+      <w:r>
+        <w:rPr/>
+        <w:tab/>
+      </w:r>
+    </w:p>
+    <w:p>
+      <w:pPr>
+        <w:pStyle w:val="style0"/>
+      </w:pPr>
+      <w:r>
+        <w:rPr/>
+      </w:r>
+    </w:p>
+    <w:p>
+      <w:pPr>
+        <w:pStyle w:val="style0"/>
+      </w:pPr>
+      <w:r>
+        <w:rPr/>
+      </w:r>
+    </w:p>
+    <w:p>
+      <w:pPr>
+        <w:pStyle w:val="style0"/>
+      </w:pPr>
+      <w:r>
+        <w:rPr/>
+      </w:r>
+    </w:p>
+    <w:p>
+      <w:pPr>
+        <w:pStyle w:val="style0"/>
+      </w:pPr>
+      <w:r>
+        <w:rPr/>
+      </w:r>
+    </w:p>
+    <w:p>
+      <w:pPr>
+        <w:pStyle w:val="style0"/>
+      </w:pPr>
+      <w:r>
+        <w:rPr/>
+      </w:r>
+    </w:p>
+    <w:p>
+      <w:pPr>
+        <w:pStyle w:val="style0"/>
+      </w:pPr>
+      <w:r>
+        <w:rPr/>
+      </w:r>
+    </w:p>
+    <w:p>
+      <w:pPr>
+        <w:pStyle w:val="style0"/>
+      </w:pPr>
+      <w:r>
+        <w:rPr/>
+      </w:r>
+    </w:p>
+    <w:p>
+      <w:pPr>
+        <w:pStyle w:val="style0"/>
+      </w:pPr>
+      <w:r>
+        <w:rPr/>
+      </w:r>
+    </w:p>
+    <w:p>
+      <w:pPr>
+        <w:pStyle w:val="style0"/>
+      </w:pPr>
+      <w:r>
+        <w:rPr/>
+      </w:r>
+    </w:p>
+    <w:p>
+      <w:pPr>
+        <w:pStyle w:val="style0"/>
+      </w:pPr>
+      <w:r>
+        <w:rPr/>
+      </w:r>
+    </w:p>
+    <w:p>
+      <w:pPr>
+        <w:pStyle w:val="style0"/>
+      </w:pPr>
+      <w:r>
+        <w:rPr/>
+      </w:r>
+    </w:p>
+    <w:p>
+      <w:pPr>
+        <w:pStyle w:val="style0"/>
+      </w:pPr>
+      <w:r>
+        <w:rPr/>
+      </w:r>
+    </w:p>
+    <w:p>
+      <w:pPr>
+        <w:pStyle w:val="style0"/>
+      </w:pPr>
+      <w:r>
+        <w:rPr/>
+      </w:r>
+    </w:p>
+    <w:p>
+      <w:pPr>
+        <w:pStyle w:val="style0"/>
+      </w:pPr>
+      <w:r>
+        <w:rPr/>
+      </w:r>
+    </w:p>
+    <w:p>
+      <w:pPr>
+        <w:pStyle w:val="style0"/>
+      </w:pPr>
+      <w:r>
+        <w:rPr/>
+      </w:r>
+    </w:p>
+    <w:p>
+      <w:pPr>
+        <w:pStyle w:val="style0"/>
+      </w:pPr>
+      <w:r>
+        <w:rPr/>
+      </w:r>
+    </w:p>
+    <w:p>
+      <w:pPr>
+        <w:pStyle w:val="style0"/>
+      </w:pPr>
+      <w:r>
+        <w:rPr/>
+      </w:r>
+    </w:p>
+    <w:p>
+      <w:pPr>
+        <w:pStyle w:val="style0"/>
+      </w:pPr>
+      <w:r>
+        <w:rPr/>
+      </w:r>
+    </w:p>
+    <w:p>
+      <w:pPr>
+        <w:pStyle w:val="style0"/>
+      </w:pPr>
+      <w:r>
+        <w:rPr/>
+      </w:r>
+    </w:p>
+    <w:p>
+      <w:pPr>
+        <w:pStyle w:val="style0"/>
+      </w:pPr>
+      <w:r>
+        <w:rPr/>
+      </w:r>
+    </w:p>
+    <w:p>
+      <w:pPr>
+        <w:pStyle w:val="style0"/>
+      </w:pPr>
+      <w:r>
+        <w:rPr/>
+      </w:r>
+    </w:p>
+    <w:p>
+      <w:pPr>
+        <w:pStyle w:val="style0"/>
+      </w:pPr>
+      <w:r>
+        <w:rPr/>
+      </w:r>
+    </w:p>
+    <w:p>
+      <w:pPr>
+        <w:pStyle w:val="style0"/>
+      </w:pPr>
+      <w:r>
+        <w:rPr/>
+        <w:tab/>
+        <w:t xml:space="preserve">The maximum occurs at 8 parameters, so 7 predictors. </w:t>
+      </w:r>
+    </w:p>
+    <w:p>
+      <w:pPr>
+        <w:pStyle w:val="style0"/>
+      </w:pPr>
+      <w:r>
+        <w:rPr/>
+      </w:r>
+    </w:p>
+    <w:p>
+      <w:pPr>
+        <w:pStyle w:val="style0"/>
+      </w:pPr>
+      <w:r>
+        <w:rPr/>
+        <w:tab/>
+        <w:t>The best model, according to Adjusted R^2 criterion is:</w:t>
+      </w:r>
+    </w:p>
+    <w:p>
+      <w:pPr>
+        <w:pStyle w:val="style0"/>
+      </w:pPr>
+      <w:r>
+        <w:rPr/>
+        <w:tab/>
+        <w:t>g7 = lcavol + lweight + age + lbph + svi + lcp + pgg45</w:t>
       </w:r>
     </w:p>
     <w:p>
@@ -3444,6 +4100,461 @@
         <w:rPr/>
         <w:tab/>
         <w:t>d) Mallows C_p</w:t>
+      </w:r>
+    </w:p>
+    <w:p>
+      <w:pPr>
+        <w:pStyle w:val="style0"/>
+      </w:pPr>
+      <w:r>
+        <w:rPr/>
+      </w:r>
+    </w:p>
+    <w:p>
+      <w:pPr>
+        <w:pStyle w:val="style0"/>
+      </w:pPr>
+      <w:r>
+        <w:rPr/>
+        <w:tab/>
+        <w:t>We want to minimize C_p, so we can construct a plot</w:t>
+      </w:r>
+    </w:p>
+    <w:p>
+      <w:pPr>
+        <w:pStyle w:val="style0"/>
+      </w:pPr>
+      <w:r>
+        <w:rPr/>
+        <w:tab/>
+      </w:r>
+      <w:r>
+        <w:rPr>
+          <w:rFonts w:ascii="Courier New" w:hAnsi="Courier New"/>
+        </w:rPr>
+        <w:t xml:space="preserve">plot(2:9, rs$cp, xlab=”Number of Parameters”, ylab=”Cp </w:t>
+        <w:tab/>
+        <w:t>Statistic”)</w:t>
+      </w:r>
+    </w:p>
+    <w:p>
+      <w:pPr>
+        <w:pStyle w:val="style0"/>
+      </w:pPr>
+      <w:r>
+        <w:rPr>
+          <w:rFonts w:ascii="Courier New" w:hAnsi="Courier New"/>
+        </w:rPr>
+        <w:tab/>
+        <w:t>abline(0,1)</w:t>
+      </w:r>
+    </w:p>
+    <w:p>
+      <w:pPr>
+        <w:pStyle w:val="style0"/>
+      </w:pPr>
+      <w:r>
+        <w:rPr/>
+      </w:r>
+    </w:p>
+    <w:p>
+      <w:pPr>
+        <w:pStyle w:val="style0"/>
+      </w:pPr>
+      <w:r>
+        <w:rPr/>
+      </w:r>
+    </w:p>
+    <w:p>
+      <w:pPr>
+        <w:pStyle w:val="style0"/>
+      </w:pPr>
+      <w:r>
+        <w:rPr/>
+      </w:r>
+    </w:p>
+    <w:p>
+      <w:pPr>
+        <w:pStyle w:val="style0"/>
+      </w:pPr>
+      <w:r>
+        <w:rPr/>
+        <w:tab/>
+      </w:r>
+    </w:p>
+    <w:p>
+      <w:pPr>
+        <w:pStyle w:val="style0"/>
+      </w:pPr>
+      <w:r>
+        <w:rPr/>
+      </w:r>
+    </w:p>
+    <w:p>
+      <w:pPr>
+        <w:pStyle w:val="style0"/>
+      </w:pPr>
+      <w:r>
+        <w:rPr/>
+      </w:r>
+    </w:p>
+    <w:p>
+      <w:pPr>
+        <w:pStyle w:val="style0"/>
+      </w:pPr>
+      <w:r>
+        <w:rPr/>
+      </w:r>
+    </w:p>
+    <w:p>
+      <w:pPr>
+        <w:pStyle w:val="style0"/>
+      </w:pPr>
+      <w:r>
+        <w:rPr/>
+      </w:r>
+    </w:p>
+    <w:p>
+      <w:pPr>
+        <w:pStyle w:val="style0"/>
+      </w:pPr>
+      <w:r>
+        <w:rPr/>
+      </w:r>
+    </w:p>
+    <w:p>
+      <w:pPr>
+        <w:pStyle w:val="style0"/>
+      </w:pPr>
+      <w:r>
+        <w:rPr/>
+      </w:r>
+    </w:p>
+    <w:p>
+      <w:pPr>
+        <w:pStyle w:val="style0"/>
+      </w:pPr>
+      <w:r>
+        <w:rPr/>
+        <w:drawing>
+          <wp:anchor allowOverlap="1" behindDoc="0" distB="0" distL="0" distR="0" distT="0" layoutInCell="1" locked="0" relativeHeight="0" simplePos="0">
+            <wp:simplePos x="0" y="0"/>
+            <wp:positionH relativeFrom="column">
+              <wp:posOffset>880110</wp:posOffset>
+            </wp:positionH>
+            <wp:positionV relativeFrom="paragraph">
+              <wp:posOffset>0</wp:posOffset>
+            </wp:positionV>
+            <wp:extent cx="4572000" cy="4572000"/>
+            <wp:effectExtent b="0" l="0" r="0" t="0"/>
+            <wp:wrapSquare wrapText="largest"/>
+            <wp:docPr descr="A description..." id="1" name="Picture"/>
+            <wp:cNvGraphicFramePr>
+              <a:graphicFrameLocks xmlns:a="http://schemas.openxmlformats.org/drawingml/2006/main" noChangeAspect="1"/>
+            </wp:cNvGraphicFramePr>
+            <a:graphic xmlns:a="http://schemas.openxmlformats.org/drawingml/2006/main">
+              <a:graphicData uri="http://schemas.openxmlformats.org/drawingml/2006/picture">
+                <pic:pic xmlns:pic="http://schemas.openxmlformats.org/drawingml/2006/picture">
+                  <pic:nvPicPr>
+                    <pic:cNvPr descr="A description..." id="0" name="Picture"/>
+                    <pic:cNvPicPr>
+                      <a:picLocks noChangeArrowheads="1" noChangeAspect="1"/>
+                    </pic:cNvPicPr>
+                  </pic:nvPicPr>
+                  <pic:blipFill>
+                    <a:blip r:embed="rId4"/>
+                    <a:srcRect/>
+                    <a:stretch>
+                      <a:fillRect/>
+                    </a:stretch>
+                  </pic:blipFill>
+                  <pic:spPr bwMode="auto">
+                    <a:xfrm>
+                      <a:off x="0" y="0"/>
+                      <a:ext cx="4572000" cy="4572000"/>
+                    </a:xfrm>
+                    <a:prstGeom prst="rect">
+                      <a:avLst/>
+                    </a:prstGeom>
+                    <a:noFill/>
+                    <a:ln w="9525">
+                      <a:noFill/>
+                      <a:miter lim="800000"/>
+                      <a:headEnd/>
+                      <a:tailEnd/>
+                    </a:ln>
+                  </pic:spPr>
+                </pic:pic>
+              </a:graphicData>
+            </a:graphic>
+          </wp:anchor>
+        </w:drawing>
+      </w:r>
+    </w:p>
+    <w:p>
+      <w:pPr>
+        <w:pStyle w:val="style0"/>
+      </w:pPr>
+      <w:r>
+        <w:rPr/>
+      </w:r>
+    </w:p>
+    <w:p>
+      <w:pPr>
+        <w:pStyle w:val="style0"/>
+      </w:pPr>
+      <w:r>
+        <w:rPr/>
+      </w:r>
+    </w:p>
+    <w:p>
+      <w:pPr>
+        <w:pStyle w:val="style0"/>
+      </w:pPr>
+      <w:r>
+        <w:rPr/>
+      </w:r>
+    </w:p>
+    <w:p>
+      <w:pPr>
+        <w:pStyle w:val="style0"/>
+      </w:pPr>
+      <w:r>
+        <w:rPr/>
+      </w:r>
+    </w:p>
+    <w:p>
+      <w:pPr>
+        <w:pStyle w:val="style0"/>
+      </w:pPr>
+      <w:r>
+        <w:rPr/>
+      </w:r>
+    </w:p>
+    <w:p>
+      <w:pPr>
+        <w:pStyle w:val="style0"/>
+      </w:pPr>
+      <w:r>
+        <w:rPr/>
+      </w:r>
+    </w:p>
+    <w:p>
+      <w:pPr>
+        <w:pStyle w:val="style0"/>
+      </w:pPr>
+      <w:r>
+        <w:rPr/>
+      </w:r>
+    </w:p>
+    <w:p>
+      <w:pPr>
+        <w:pStyle w:val="style0"/>
+      </w:pPr>
+      <w:r>
+        <w:rPr/>
+      </w:r>
+    </w:p>
+    <w:p>
+      <w:pPr>
+        <w:pStyle w:val="style0"/>
+      </w:pPr>
+      <w:r>
+        <w:rPr/>
+      </w:r>
+    </w:p>
+    <w:p>
+      <w:pPr>
+        <w:pStyle w:val="style0"/>
+      </w:pPr>
+      <w:r>
+        <w:rPr/>
+      </w:r>
+    </w:p>
+    <w:p>
+      <w:pPr>
+        <w:pStyle w:val="style0"/>
+      </w:pPr>
+      <w:r>
+        <w:rPr/>
+      </w:r>
+    </w:p>
+    <w:p>
+      <w:pPr>
+        <w:pStyle w:val="style0"/>
+      </w:pPr>
+      <w:r>
+        <w:rPr/>
+      </w:r>
+    </w:p>
+    <w:p>
+      <w:pPr>
+        <w:pStyle w:val="style0"/>
+      </w:pPr>
+      <w:r>
+        <w:rPr/>
+      </w:r>
+    </w:p>
+    <w:p>
+      <w:pPr>
+        <w:pStyle w:val="style0"/>
+      </w:pPr>
+      <w:r>
+        <w:rPr/>
+      </w:r>
+    </w:p>
+    <w:p>
+      <w:pPr>
+        <w:pStyle w:val="style0"/>
+      </w:pPr>
+      <w:r>
+        <w:rPr/>
+      </w:r>
+    </w:p>
+    <w:p>
+      <w:pPr>
+        <w:pStyle w:val="style0"/>
+      </w:pPr>
+      <w:r>
+        <w:rPr/>
+      </w:r>
+    </w:p>
+    <w:p>
+      <w:pPr>
+        <w:pStyle w:val="style0"/>
+      </w:pPr>
+      <w:r>
+        <w:rPr/>
+      </w:r>
+    </w:p>
+    <w:p>
+      <w:pPr>
+        <w:pStyle w:val="style0"/>
+      </w:pPr>
+      <w:r>
+        <w:rPr/>
+        <w:tab/>
+      </w:r>
+    </w:p>
+    <w:p>
+      <w:pPr>
+        <w:pStyle w:val="style0"/>
+      </w:pPr>
+      <w:r>
+        <w:rPr/>
+      </w:r>
+    </w:p>
+    <w:p>
+      <w:pPr>
+        <w:pStyle w:val="style0"/>
+      </w:pPr>
+      <w:r>
+        <w:rPr/>
+      </w:r>
+    </w:p>
+    <w:p>
+      <w:pPr>
+        <w:pStyle w:val="style0"/>
+      </w:pPr>
+      <w:r>
+        <w:rPr/>
+      </w:r>
+    </w:p>
+    <w:p>
+      <w:pPr>
+        <w:pStyle w:val="style0"/>
+      </w:pPr>
+      <w:r>
+        <w:rPr/>
+      </w:r>
+    </w:p>
+    <w:p>
+      <w:pPr>
+        <w:pStyle w:val="style0"/>
+      </w:pPr>
+      <w:r>
+        <w:rPr/>
+      </w:r>
+    </w:p>
+    <w:p>
+      <w:pPr>
+        <w:pStyle w:val="style0"/>
+      </w:pPr>
+      <w:r>
+        <w:rPr/>
+      </w:r>
+    </w:p>
+    <w:p>
+      <w:pPr>
+        <w:pStyle w:val="style0"/>
+      </w:pPr>
+      <w:r>
+        <w:rPr/>
+      </w:r>
+    </w:p>
+    <w:p>
+      <w:pPr>
+        <w:pStyle w:val="style0"/>
+      </w:pPr>
+      <w:r>
+        <w:rPr/>
+      </w:r>
+    </w:p>
+    <w:p>
+      <w:pPr>
+        <w:pStyle w:val="style0"/>
+      </w:pPr>
+      <w:r>
+        <w:rPr/>
+      </w:r>
+    </w:p>
+    <w:p>
+      <w:pPr>
+        <w:pStyle w:val="style0"/>
+      </w:pPr>
+      <w:r>
+        <w:rPr/>
+      </w:r>
+    </w:p>
+    <w:p>
+      <w:pPr>
+        <w:pStyle w:val="style0"/>
+      </w:pPr>
+      <w:r>
+        <w:rPr/>
+        <w:tab/>
+        <w:t xml:space="preserve">We are looking for models that are on or below the Cp=p line, which indicate good fits. Here, </w:t>
+        <w:tab/>
+        <w:t>the smallest one is 6 parameters, which means 5 predictors.</w:t>
+      </w:r>
+    </w:p>
+    <w:p>
+      <w:pPr>
+        <w:pStyle w:val="style0"/>
+      </w:pPr>
+      <w:r>
+        <w:rPr/>
+        <w:tab/>
+        <w:t>Thus, the best model contains 5 parameters, according the Cp criterion:</w:t>
+      </w:r>
+    </w:p>
+    <w:p>
+      <w:pPr>
+        <w:pStyle w:val="style0"/>
+      </w:pPr>
+      <w:r>
+        <w:rPr/>
+        <w:tab/>
+        <w:t>g8 = lcavol + lweight + age + lbph + svi</w:t>
+      </w:r>
+    </w:p>
+    <w:p>
+      <w:pPr>
+        <w:pStyle w:val="style0"/>
+      </w:pPr>
+      <w:r>
+        <w:rPr/>
+        <w:tab/>
       </w:r>
     </w:p>
     <w:sectPr>
@@ -3453,6 +4564,7 @@
       <w:pgNumType w:fmt="decimal"/>
       <w:formProt w:val="false"/>
       <w:textDirection w:val="lrTb"/>
+      <w:docGrid w:charSpace="0" w:linePitch="240" w:type="default"/>
     </w:sectPr>
   </w:body>
 </w:document>
@@ -3472,7 +4584,7 @@
     </w:pPr>
     <w:rPr>
       <w:rFonts w:ascii="Times New Roman" w:cs="Lohit Hindi" w:eastAsia="Droid Sans" w:hAnsi="Times New Roman"/>
-      <w:color w:val="auto"/>
+      <w:color w:val="00000A"/>
       <w:sz w:val="24"/>
       <w:szCs w:val="24"/>
       <w:lang w:bidi="hi-IN" w:eastAsia="zh-CN" w:val="en-US"/>

</xml_diff>

<commit_message>
added lots of plots to final report and finished hw assignment
</commit_message>
<xml_diff>
--- a/stats_last_hw.docx
+++ b/stats_last_hw.docx
@@ -842,8 +842,12 @@
         <w:pStyle w:val="style0"/>
       </w:pPr>
       <w:r>
-        <w:rPr/>
-        <w:t>Chapter 7:</w:t>
+        <w:rPr>
+          <w:sz w:val="26"/>
+          <w:szCs w:val="26"/>
+          <w:u w:val="single"/>
+        </w:rPr>
+        <w:t>Chapter 7</w:t>
       </w:r>
     </w:p>
     <w:p>
@@ -1322,37 +1326,55 @@
         <w:pStyle w:val="style0"/>
       </w:pPr>
       <w:r>
-        <w:rPr/>
+        <w:rPr>
+          <w:b/>
+          <w:bCs/>
+        </w:rPr>
         <w:t xml:space="preserve">4) Using the </w:t>
       </w:r>
       <w:r>
         <w:rPr>
           <w:rFonts w:ascii="Courier New" w:hAnsi="Courier New"/>
+          <w:b/>
+          <w:bCs/>
         </w:rPr>
         <w:t>pressure</w:t>
       </w:r>
       <w:r>
-        <w:rPr/>
+        <w:rPr>
+          <w:b/>
+          <w:bCs/>
+        </w:rPr>
         <w:t xml:space="preserve"> data, fit a model with </w:t>
       </w:r>
       <w:r>
         <w:rPr>
           <w:rFonts w:ascii="Courier New" w:hAnsi="Courier New"/>
+          <w:b/>
+          <w:bCs/>
         </w:rPr>
         <w:t>pressure</w:t>
       </w:r>
       <w:r>
-        <w:rPr/>
+        <w:rPr>
+          <w:b/>
+          <w:bCs/>
+        </w:rPr>
         <w:t xml:space="preserve"> as the response and </w:t>
       </w:r>
       <w:r>
         <w:rPr>
           <w:rFonts w:ascii="Courier New" w:hAnsi="Courier New"/>
+          <w:b/>
+          <w:bCs/>
         </w:rPr>
         <w:t>temperature</w:t>
       </w:r>
       <w:r>
-        <w:rPr/>
+        <w:rPr>
+          <w:b/>
+          <w:bCs/>
+        </w:rPr>
         <w:t xml:space="preserve"> as the predictor using transformations to obtain a good fit.</w:t>
       </w:r>
     </w:p>
@@ -1369,15 +1391,1296 @@
         <w:pStyle w:val="style0"/>
       </w:pPr>
       <w:r>
-        <w:rPr/>
-      </w:r>
-    </w:p>
-    <w:p>
-      <w:pPr>
-        <w:pStyle w:val="style0"/>
-      </w:pPr>
-      <w:r>
-        <w:rPr/>
+        <w:rPr>
+          <w:rFonts w:ascii="Courier New" w:hAnsi="Courier New"/>
+        </w:rPr>
+        <w:tab/>
+        <w:t>data(pressure)</w:t>
+      </w:r>
+    </w:p>
+    <w:p>
+      <w:pPr>
+        <w:pStyle w:val="style0"/>
+      </w:pPr>
+      <w:r>
+        <w:rPr>
+          <w:rFonts w:ascii="Courier New" w:hAnsi="Courier New"/>
+        </w:rPr>
+        <w:tab/>
+        <w:t>g ← lm(pressure ~ temperature, pressure)</w:t>
+      </w:r>
+    </w:p>
+    <w:p>
+      <w:pPr>
+        <w:pStyle w:val="style0"/>
+      </w:pPr>
+      <w:r>
+        <w:rPr>
+          <w:rFonts w:ascii="Courier New" w:hAnsi="Courier New"/>
+        </w:rPr>
+        <w:tab/>
+        <w:t>summary(g)</w:t>
+      </w:r>
+    </w:p>
+    <w:p>
+      <w:pPr>
+        <w:pStyle w:val="style0"/>
+      </w:pPr>
+      <w:r>
+        <w:rPr/>
+      </w:r>
+    </w:p>
+    <w:p>
+      <w:pPr>
+        <w:pStyle w:val="style0"/>
+      </w:pPr>
+      <w:r>
+        <w:rPr/>
+        <w:tab/>
+        <w:t>Output:</w:t>
+      </w:r>
+    </w:p>
+    <w:p>
+      <w:pPr>
+        <w:pStyle w:val="style0"/>
+      </w:pPr>
+      <w:r>
+        <w:rPr/>
+      </w:r>
+    </w:p>
+    <w:p>
+      <w:pPr>
+        <w:pStyle w:val="style0"/>
+      </w:pPr>
+      <w:r>
+        <w:rPr>
+          <w:rFonts w:ascii="Courier New" w:hAnsi="Courier New"/>
+        </w:rPr>
+        <w:tab/>
+        <w:t>Coefficients:</w:t>
+      </w:r>
+    </w:p>
+    <w:p>
+      <w:pPr>
+        <w:pStyle w:val="style0"/>
+      </w:pPr>
+      <w:r>
+        <w:rPr>
+          <w:rFonts w:ascii="Courier New" w:hAnsi="Courier New"/>
+        </w:rPr>
+        <w:t xml:space="preserve">             </w:t>
+      </w:r>
+      <w:r>
+        <w:rPr>
+          <w:rFonts w:ascii="Courier New" w:hAnsi="Courier New"/>
+        </w:rPr>
+        <w:tab/>
+        <w:t xml:space="preserve">Estimate Std. Error t value Pr(&gt;|t|)    </w:t>
+      </w:r>
+    </w:p>
+    <w:p>
+      <w:pPr>
+        <w:pStyle w:val="style0"/>
+      </w:pPr>
+      <w:r>
+        <w:rPr>
+          <w:rFonts w:ascii="Courier New" w:hAnsi="Courier New"/>
+        </w:rPr>
+        <w:tab/>
+        <w:t xml:space="preserve">(Intercept) -147.8989    66.5529  -2.222 0.040124 *  </w:t>
+      </w:r>
+    </w:p>
+    <w:p>
+      <w:pPr>
+        <w:pStyle w:val="style0"/>
+      </w:pPr>
+      <w:r>
+        <w:rPr>
+          <w:rFonts w:ascii="Courier New" w:hAnsi="Courier New"/>
+        </w:rPr>
+        <w:tab/>
+        <w:t>temperature    1.5124     0.3158   4.788 0.000171 ***</w:t>
+      </w:r>
+    </w:p>
+    <w:p>
+      <w:pPr>
+        <w:pStyle w:val="style0"/>
+      </w:pPr>
+      <w:r>
+        <w:rPr>
+          <w:rFonts w:ascii="Courier New" w:hAnsi="Courier New"/>
+        </w:rPr>
+        <w:tab/>
+        <w:t>---</w:t>
+      </w:r>
+    </w:p>
+    <w:p>
+      <w:pPr>
+        <w:pStyle w:val="style0"/>
+      </w:pPr>
+      <w:r>
+        <w:rPr>
+          <w:rFonts w:ascii="Courier New" w:hAnsi="Courier New"/>
+        </w:rPr>
+        <w:tab/>
+        <w:t xml:space="preserve">Signif. codes:  0 ‘***’ 0.001 ‘**’ 0.01 ‘*’ 0.05 ‘.’ 0.1 ‘ ’ 1 </w:t>
+      </w:r>
+    </w:p>
+    <w:p>
+      <w:pPr>
+        <w:pStyle w:val="style0"/>
+      </w:pPr>
+      <w:r>
+        <w:rPr>
+          <w:rFonts w:ascii="Courier New" w:hAnsi="Courier New"/>
+        </w:rPr>
+      </w:r>
+    </w:p>
+    <w:p>
+      <w:pPr>
+        <w:pStyle w:val="style0"/>
+      </w:pPr>
+      <w:r>
+        <w:rPr>
+          <w:rFonts w:ascii="Courier New" w:hAnsi="Courier New"/>
+        </w:rPr>
+        <w:tab/>
+        <w:t>Residual standard error: 150.8 on 17 degrees of freedom</w:t>
+      </w:r>
+    </w:p>
+    <w:p>
+      <w:pPr>
+        <w:pStyle w:val="style0"/>
+      </w:pPr>
+      <w:r>
+        <w:rPr>
+          <w:rFonts w:ascii="Courier New" w:hAnsi="Courier New"/>
+        </w:rPr>
+        <w:tab/>
+        <w:t>Multiple R-squared: 0.5742,</w:t>
+        <w:tab/>
+        <w:t xml:space="preserve">Adjusted R-squared: 0.5492 </w:t>
+      </w:r>
+    </w:p>
+    <w:p>
+      <w:pPr>
+        <w:pStyle w:val="style0"/>
+      </w:pPr>
+      <w:r>
+        <w:rPr>
+          <w:rFonts w:ascii="Courier New" w:hAnsi="Courier New"/>
+        </w:rPr>
+        <w:tab/>
+        <w:t xml:space="preserve">F-statistic: 22.93 on 1 and 17 DF,  p-value: 0.000171 </w:t>
+      </w:r>
+    </w:p>
+    <w:p>
+      <w:pPr>
+        <w:pStyle w:val="style0"/>
+      </w:pPr>
+      <w:r>
+        <w:rPr>
+          <w:rFonts w:ascii="Courier New" w:hAnsi="Courier New"/>
+        </w:rPr>
+      </w:r>
+    </w:p>
+    <w:p>
+      <w:pPr>
+        <w:pStyle w:val="style0"/>
+      </w:pPr>
+      <w:r>
+        <w:rPr>
+          <w:rFonts w:ascii="Courier New" w:hAnsi="Courier New"/>
+        </w:rPr>
+        <w:tab/>
+      </w:r>
+      <w:r>
+        <w:rPr>
+          <w:rFonts w:ascii="Times New Roman" w:hAnsi="Times New Roman"/>
+        </w:rPr>
+        <w:t>For the linear model, temperature is significant but R^2 is fairly low.</w:t>
+      </w:r>
+    </w:p>
+    <w:p>
+      <w:pPr>
+        <w:pStyle w:val="style0"/>
+      </w:pPr>
+      <w:r>
+        <w:rPr>
+          <w:rFonts w:ascii="Times New Roman" w:hAnsi="Times New Roman"/>
+        </w:rPr>
+        <w:tab/>
+        <w:t>We can try a quadratic model, using orthogonal polynomials.</w:t>
+      </w:r>
+    </w:p>
+    <w:p>
+      <w:pPr>
+        <w:pStyle w:val="style0"/>
+      </w:pPr>
+      <w:r>
+        <w:rPr>
+          <w:rFonts w:ascii="Courier New" w:hAnsi="Courier New"/>
+        </w:rPr>
+      </w:r>
+    </w:p>
+    <w:p>
+      <w:pPr>
+        <w:pStyle w:val="style0"/>
+      </w:pPr>
+      <w:r>
+        <w:rPr>
+          <w:rFonts w:ascii="Courier New" w:hAnsi="Courier New"/>
+        </w:rPr>
+        <w:tab/>
+        <w:t>g2 ← lm(pressure ~ poly(temperature, 2), pressure)</w:t>
+      </w:r>
+    </w:p>
+    <w:p>
+      <w:pPr>
+        <w:pStyle w:val="style0"/>
+      </w:pPr>
+      <w:r>
+        <w:rPr>
+          <w:rFonts w:ascii="Times New Roman" w:hAnsi="Times New Roman"/>
+        </w:rPr>
+        <w:tab/>
+      </w:r>
+      <w:r>
+        <w:rPr>
+          <w:rFonts w:ascii="Courier New" w:hAnsi="Courier New"/>
+        </w:rPr>
+        <w:t>summary(g2)</w:t>
+      </w:r>
+    </w:p>
+    <w:p>
+      <w:pPr>
+        <w:pStyle w:val="style0"/>
+      </w:pPr>
+      <w:r>
+        <w:rPr>
+          <w:rFonts w:ascii="Courier New" w:hAnsi="Courier New"/>
+        </w:rPr>
+      </w:r>
+    </w:p>
+    <w:p>
+      <w:pPr>
+        <w:pStyle w:val="style0"/>
+      </w:pPr>
+      <w:r>
+        <w:rPr>
+          <w:rFonts w:ascii="Times New Roman" w:hAnsi="Times New Roman"/>
+        </w:rPr>
+        <w:tab/>
+        <w:t>Output:</w:t>
+      </w:r>
+    </w:p>
+    <w:p>
+      <w:pPr>
+        <w:pStyle w:val="style0"/>
+      </w:pPr>
+      <w:r>
+        <w:rPr>
+          <w:rFonts w:ascii="Courier New" w:hAnsi="Courier New"/>
+        </w:rPr>
+      </w:r>
+    </w:p>
+    <w:p>
+      <w:pPr>
+        <w:pStyle w:val="style0"/>
+      </w:pPr>
+      <w:r>
+        <w:rPr>
+          <w:rFonts w:ascii="Courier New" w:hAnsi="Courier New"/>
+        </w:rPr>
+        <w:tab/>
+        <w:t>Coefficients:</w:t>
+      </w:r>
+    </w:p>
+    <w:p>
+      <w:pPr>
+        <w:pStyle w:val="style0"/>
+      </w:pPr>
+      <w:r>
+        <w:rPr>
+          <w:rFonts w:ascii="Courier New" w:hAnsi="Courier New"/>
+        </w:rPr>
+        <w:t xml:space="preserve">               </w:t>
+      </w:r>
+      <w:r>
+        <w:rPr>
+          <w:rFonts w:ascii="Courier New" w:hAnsi="Courier New"/>
+        </w:rPr>
+        <w:t xml:space="preserve">Estimate Std. Error t value Pr(&gt;|t|)    </w:t>
+      </w:r>
+    </w:p>
+    <w:p>
+      <w:pPr>
+        <w:pStyle w:val="style0"/>
+      </w:pPr>
+      <w:r>
+        <w:rPr>
+          <w:rFonts w:ascii="Courier New" w:hAnsi="Courier New"/>
+        </w:rPr>
+        <w:tab/>
+        <w:t>(Intercept)             124.34      17.07   7.283 1.83e-06 ***</w:t>
+      </w:r>
+    </w:p>
+    <w:p>
+      <w:pPr>
+        <w:pStyle w:val="style0"/>
+      </w:pPr>
+      <w:r>
+        <w:rPr>
+          <w:rFonts w:ascii="Courier New" w:hAnsi="Courier New"/>
+        </w:rPr>
+        <w:tab/>
+        <w:t>poly(temperature, 2)1   722.17      74.42   9.704 4.16e-08 ***</w:t>
+      </w:r>
+    </w:p>
+    <w:p>
+      <w:pPr>
+        <w:pStyle w:val="style0"/>
+      </w:pPr>
+      <w:r>
+        <w:rPr>
+          <w:rFonts w:ascii="Courier New" w:hAnsi="Courier New"/>
+        </w:rPr>
+        <w:tab/>
+        <w:t>poly(temperature, 2)2   545.95      74.42   7.336 1.67e-06 ***</w:t>
+      </w:r>
+    </w:p>
+    <w:p>
+      <w:pPr>
+        <w:pStyle w:val="style0"/>
+      </w:pPr>
+      <w:r>
+        <w:rPr>
+          <w:rFonts w:ascii="Courier New" w:hAnsi="Courier New"/>
+        </w:rPr>
+        <w:tab/>
+        <w:t>---</w:t>
+      </w:r>
+    </w:p>
+    <w:p>
+      <w:pPr>
+        <w:pStyle w:val="style0"/>
+      </w:pPr>
+      <w:r>
+        <w:rPr>
+          <w:rFonts w:ascii="Courier New" w:hAnsi="Courier New"/>
+        </w:rPr>
+        <w:tab/>
+        <w:t xml:space="preserve">Signif. codes:  0 ‘***’ 0.001 ‘**’ 0.01 ‘*’ 0.05 ‘.’ 0.1 ‘ ’ 1 </w:t>
+      </w:r>
+    </w:p>
+    <w:p>
+      <w:pPr>
+        <w:pStyle w:val="style0"/>
+      </w:pPr>
+      <w:r>
+        <w:rPr>
+          <w:rFonts w:ascii="Courier New" w:hAnsi="Courier New"/>
+        </w:rPr>
+      </w:r>
+    </w:p>
+    <w:p>
+      <w:pPr>
+        <w:pStyle w:val="style0"/>
+      </w:pPr>
+      <w:r>
+        <w:rPr>
+          <w:rFonts w:ascii="Courier New" w:hAnsi="Courier New"/>
+        </w:rPr>
+        <w:tab/>
+        <w:t>Residual standard error: 74.42 on 16 degrees of freedom</w:t>
+      </w:r>
+    </w:p>
+    <w:p>
+      <w:pPr>
+        <w:pStyle w:val="style0"/>
+      </w:pPr>
+      <w:r>
+        <w:rPr>
+          <w:rFonts w:ascii="Courier New" w:hAnsi="Courier New"/>
+        </w:rPr>
+        <w:tab/>
+        <w:t>Multiple R-squared: 0.9024,</w:t>
+        <w:tab/>
+        <w:t xml:space="preserve">Adjusted R-squared: 0.8902 </w:t>
+      </w:r>
+    </w:p>
+    <w:p>
+      <w:pPr>
+        <w:pStyle w:val="style0"/>
+      </w:pPr>
+      <w:r>
+        <w:rPr>
+          <w:rFonts w:ascii="Courier New" w:hAnsi="Courier New"/>
+        </w:rPr>
+        <w:tab/>
+        <w:t xml:space="preserve">F-statistic:    74 on 2 and 16 DF,  p-value: 8.209e-09 </w:t>
+      </w:r>
+    </w:p>
+    <w:p>
+      <w:pPr>
+        <w:pStyle w:val="style0"/>
+      </w:pPr>
+      <w:r>
+        <w:rPr>
+          <w:rFonts w:ascii="Times New Roman" w:hAnsi="Times New Roman"/>
+        </w:rPr>
+        <w:tab/>
+      </w:r>
+    </w:p>
+    <w:p>
+      <w:pPr>
+        <w:pStyle w:val="style0"/>
+      </w:pPr>
+      <w:r>
+        <w:rPr>
+          <w:rFonts w:ascii="Times New Roman" w:hAnsi="Times New Roman"/>
+        </w:rPr>
+        <w:tab/>
+        <w:t>We see that both coefficients are significant and R^2 has increased a lot!</w:t>
+      </w:r>
+    </w:p>
+    <w:p>
+      <w:pPr>
+        <w:pStyle w:val="style0"/>
+      </w:pPr>
+      <w:r>
+        <w:rPr>
+          <w:rFonts w:ascii="Times New Roman" w:hAnsi="Times New Roman"/>
+        </w:rPr>
+        <w:tab/>
+        <w:t>Let's try the cubic model.</w:t>
+      </w:r>
+    </w:p>
+    <w:p>
+      <w:pPr>
+        <w:pStyle w:val="style0"/>
+      </w:pPr>
+      <w:r>
+        <w:rPr>
+          <w:rFonts w:ascii="Courier New" w:hAnsi="Courier New"/>
+        </w:rPr>
+      </w:r>
+    </w:p>
+    <w:p>
+      <w:pPr>
+        <w:pStyle w:val="style0"/>
+      </w:pPr>
+      <w:r>
+        <w:rPr>
+          <w:rFonts w:ascii="Times New Roman" w:hAnsi="Times New Roman"/>
+        </w:rPr>
+        <w:tab/>
+      </w:r>
+      <w:r>
+        <w:rPr>
+          <w:rFonts w:ascii="Courier New" w:hAnsi="Courier New"/>
+        </w:rPr>
+        <w:t>g3 ← lm(pressure ~ poly(temperature,3), pressure)</w:t>
+      </w:r>
+    </w:p>
+    <w:p>
+      <w:pPr>
+        <w:pStyle w:val="style0"/>
+      </w:pPr>
+      <w:r>
+        <w:rPr>
+          <w:rFonts w:ascii="Courier New" w:hAnsi="Courier New"/>
+        </w:rPr>
+        <w:tab/>
+        <w:t>summary(g3)</w:t>
+      </w:r>
+    </w:p>
+    <w:p>
+      <w:pPr>
+        <w:pStyle w:val="style0"/>
+      </w:pPr>
+      <w:r>
+        <w:rPr>
+          <w:rFonts w:ascii="Courier New" w:hAnsi="Courier New"/>
+        </w:rPr>
+      </w:r>
+    </w:p>
+    <w:p>
+      <w:pPr>
+        <w:pStyle w:val="style0"/>
+      </w:pPr>
+      <w:r>
+        <w:rPr>
+          <w:rFonts w:ascii="Times New Roman" w:hAnsi="Times New Roman"/>
+        </w:rPr>
+        <w:tab/>
+        <w:t>Output:</w:t>
+      </w:r>
+    </w:p>
+    <w:p>
+      <w:pPr>
+        <w:pStyle w:val="style0"/>
+      </w:pPr>
+      <w:r>
+        <w:rPr>
+          <w:rFonts w:ascii="Courier New" w:hAnsi="Courier New"/>
+        </w:rPr>
+      </w:r>
+    </w:p>
+    <w:p>
+      <w:pPr>
+        <w:pStyle w:val="style0"/>
+      </w:pPr>
+      <w:r>
+        <w:rPr>
+          <w:rFonts w:ascii="Courier New" w:hAnsi="Courier New"/>
+        </w:rPr>
+        <w:tab/>
+        <w:t>Coefficients:</w:t>
+      </w:r>
+    </w:p>
+    <w:p>
+      <w:pPr>
+        <w:pStyle w:val="style0"/>
+      </w:pPr>
+      <w:r>
+        <w:rPr>
+          <w:rFonts w:ascii="Courier New" w:hAnsi="Courier New"/>
+        </w:rPr>
+        <w:t xml:space="preserve">               </w:t>
+      </w:r>
+      <w:r>
+        <w:rPr>
+          <w:rFonts w:ascii="Courier New" w:hAnsi="Courier New"/>
+        </w:rPr>
+        <w:t xml:space="preserve">Estimate Std. Error t value Pr(&gt;|t|)    </w:t>
+      </w:r>
+    </w:p>
+    <w:p>
+      <w:pPr>
+        <w:pStyle w:val="style0"/>
+      </w:pPr>
+      <w:r>
+        <w:rPr>
+          <w:rFonts w:ascii="Courier New" w:hAnsi="Courier New"/>
+        </w:rPr>
+        <w:tab/>
+        <w:t>(Intercept)            124.337      5.876   21.16 1.39e-12 ***</w:t>
+      </w:r>
+    </w:p>
+    <w:p>
+      <w:pPr>
+        <w:pStyle w:val="style0"/>
+      </w:pPr>
+      <w:r>
+        <w:rPr>
+          <w:rFonts w:ascii="Courier New" w:hAnsi="Courier New"/>
+        </w:rPr>
+        <w:tab/>
+        <w:t>poly(temperature, 3)1  722.171     25.614   28.20 2.08e-14 ***</w:t>
+      </w:r>
+    </w:p>
+    <w:p>
+      <w:pPr>
+        <w:pStyle w:val="style0"/>
+      </w:pPr>
+      <w:r>
+        <w:rPr>
+          <w:rFonts w:ascii="Courier New" w:hAnsi="Courier New"/>
+        </w:rPr>
+        <w:tab/>
+        <w:t>poly(temperature, 3)2  545.947     25.614   21.32 1.25e-12 ***</w:t>
+      </w:r>
+    </w:p>
+    <w:p>
+      <w:pPr>
+        <w:pStyle w:val="style0"/>
+      </w:pPr>
+      <w:r>
+        <w:rPr>
+          <w:rFonts w:ascii="Courier New" w:hAnsi="Courier New"/>
+        </w:rPr>
+        <w:tab/>
+        <w:t>poly(temperature, 3)3  280.653     25.614   10.96 1.48e-08 ***</w:t>
+      </w:r>
+    </w:p>
+    <w:p>
+      <w:pPr>
+        <w:pStyle w:val="style0"/>
+      </w:pPr>
+      <w:r>
+        <w:rPr>
+          <w:rFonts w:ascii="Courier New" w:hAnsi="Courier New"/>
+        </w:rPr>
+        <w:tab/>
+        <w:t>---</w:t>
+      </w:r>
+    </w:p>
+    <w:p>
+      <w:pPr>
+        <w:pStyle w:val="style0"/>
+      </w:pPr>
+      <w:r>
+        <w:rPr>
+          <w:rFonts w:ascii="Courier New" w:hAnsi="Courier New"/>
+        </w:rPr>
+        <w:tab/>
+        <w:t xml:space="preserve">Signif. codes:  0 ‘***’ 0.001 ‘**’ 0.01 ‘*’ 0.05 ‘.’ 0.1 ‘ ’ 1 </w:t>
+      </w:r>
+    </w:p>
+    <w:p>
+      <w:pPr>
+        <w:pStyle w:val="style0"/>
+      </w:pPr>
+      <w:r>
+        <w:rPr>
+          <w:rFonts w:ascii="Courier New" w:hAnsi="Courier New"/>
+        </w:rPr>
+      </w:r>
+    </w:p>
+    <w:p>
+      <w:pPr>
+        <w:pStyle w:val="style0"/>
+      </w:pPr>
+      <w:r>
+        <w:rPr>
+          <w:rFonts w:ascii="Courier New" w:hAnsi="Courier New"/>
+        </w:rPr>
+        <w:tab/>
+        <w:t>Residual standard error: 25.61 on 15 degrees of freedom</w:t>
+      </w:r>
+    </w:p>
+    <w:p>
+      <w:pPr>
+        <w:pStyle w:val="style0"/>
+      </w:pPr>
+      <w:r>
+        <w:rPr>
+          <w:rFonts w:ascii="Courier New" w:hAnsi="Courier New"/>
+        </w:rPr>
+        <w:tab/>
+        <w:t>Multiple R-squared: 0.9892,</w:t>
+        <w:tab/>
+        <w:t xml:space="preserve">Adjusted R-squared: 0.987 </w:t>
+      </w:r>
+    </w:p>
+    <w:p>
+      <w:pPr>
+        <w:pStyle w:val="style0"/>
+      </w:pPr>
+      <w:r>
+        <w:rPr>
+          <w:rFonts w:ascii="Courier New" w:hAnsi="Courier New"/>
+        </w:rPr>
+        <w:tab/>
+        <w:t xml:space="preserve">F-statistic: 456.4 on 3 and 15 DF,  p-value: 5.889e-15 </w:t>
+      </w:r>
+    </w:p>
+    <w:p>
+      <w:pPr>
+        <w:pStyle w:val="style0"/>
+      </w:pPr>
+      <w:r>
+        <w:rPr>
+          <w:rFonts w:ascii="Times New Roman" w:hAnsi="Times New Roman"/>
+        </w:rPr>
+        <w:tab/>
+      </w:r>
+    </w:p>
+    <w:p>
+      <w:pPr>
+        <w:pStyle w:val="style0"/>
+      </w:pPr>
+      <w:r>
+        <w:rPr>
+          <w:rFonts w:ascii="Times New Roman" w:hAnsi="Times New Roman"/>
+        </w:rPr>
+        <w:tab/>
+        <w:t>Again, all coefficients are still significant and R^2 is even closer to 1.</w:t>
+      </w:r>
+    </w:p>
+    <w:p>
+      <w:pPr>
+        <w:pStyle w:val="style0"/>
+      </w:pPr>
+      <w:r>
+        <w:rPr>
+          <w:rFonts w:ascii="Times New Roman" w:hAnsi="Times New Roman"/>
+        </w:rPr>
+        <w:tab/>
+        <w:t>Here is the output of the 4th and 5th degrees:</w:t>
+      </w:r>
+    </w:p>
+    <w:p>
+      <w:pPr>
+        <w:pStyle w:val="style0"/>
+      </w:pPr>
+      <w:r>
+        <w:rPr>
+          <w:rFonts w:ascii="Courier New" w:hAnsi="Courier New"/>
+        </w:rPr>
+      </w:r>
+    </w:p>
+    <w:p>
+      <w:pPr>
+        <w:pStyle w:val="style0"/>
+      </w:pPr>
+      <w:r>
+        <w:rPr>
+          <w:rFonts w:ascii="Courier New" w:hAnsi="Courier New"/>
+        </w:rPr>
+        <w:tab/>
+        <w:t>Call:</w:t>
+      </w:r>
+    </w:p>
+    <w:p>
+      <w:pPr>
+        <w:pStyle w:val="style0"/>
+      </w:pPr>
+      <w:r>
+        <w:rPr>
+          <w:rFonts w:ascii="Courier New" w:hAnsi="Courier New"/>
+        </w:rPr>
+        <w:tab/>
+        <w:t>lm(formula = pressure ~ poly(temperature, 4), data = pressure)</w:t>
+      </w:r>
+    </w:p>
+    <w:p>
+      <w:pPr>
+        <w:pStyle w:val="style0"/>
+      </w:pPr>
+      <w:r>
+        <w:rPr>
+          <w:rFonts w:ascii="Courier New" w:hAnsi="Courier New"/>
+        </w:rPr>
+      </w:r>
+    </w:p>
+    <w:p>
+      <w:pPr>
+        <w:pStyle w:val="style0"/>
+      </w:pPr>
+      <w:r>
+        <w:rPr>
+          <w:rFonts w:ascii="Courier New" w:hAnsi="Courier New"/>
+        </w:rPr>
+        <w:tab/>
+        <w:t>Residuals:</w:t>
+      </w:r>
+    </w:p>
+    <w:p>
+      <w:pPr>
+        <w:pStyle w:val="style0"/>
+      </w:pPr>
+      <w:r>
+        <w:rPr>
+          <w:rFonts w:ascii="Courier New" w:hAnsi="Courier New"/>
+        </w:rPr>
+        <w:t xml:space="preserve">    </w:t>
+      </w:r>
+      <w:r>
+        <w:rPr>
+          <w:rFonts w:ascii="Courier New" w:hAnsi="Courier New"/>
+        </w:rPr>
+        <w:tab/>
+        <w:t xml:space="preserve">Min      1Q  </w:t>
+        <w:tab/>
+        <w:t xml:space="preserve">  Median      3Q     Max </w:t>
+      </w:r>
+    </w:p>
+    <w:p>
+      <w:pPr>
+        <w:pStyle w:val="style0"/>
+      </w:pPr>
+      <w:r>
+        <w:rPr>
+          <w:rFonts w:ascii="Courier New" w:hAnsi="Courier New"/>
+        </w:rPr>
+        <w:tab/>
+        <w:t xml:space="preserve">-7.1989 -4.2112  0.2224  4.0172  7.0729 </w:t>
+      </w:r>
+    </w:p>
+    <w:p>
+      <w:pPr>
+        <w:pStyle w:val="style0"/>
+      </w:pPr>
+      <w:r>
+        <w:rPr>
+          <w:rFonts w:ascii="Courier New" w:hAnsi="Courier New"/>
+        </w:rPr>
+      </w:r>
+    </w:p>
+    <w:p>
+      <w:pPr>
+        <w:pStyle w:val="style0"/>
+      </w:pPr>
+      <w:r>
+        <w:rPr>
+          <w:rFonts w:ascii="Courier New" w:hAnsi="Courier New"/>
+        </w:rPr>
+        <w:tab/>
+        <w:t>Coefficients:</w:t>
+      </w:r>
+    </w:p>
+    <w:p>
+      <w:pPr>
+        <w:pStyle w:val="style0"/>
+      </w:pPr>
+      <w:r>
+        <w:rPr>
+          <w:rFonts w:ascii="Courier New" w:hAnsi="Courier New"/>
+        </w:rPr>
+        <w:t xml:space="preserve">     </w:t>
+      </w:r>
+      <w:r>
+        <w:rPr>
+          <w:rFonts w:ascii="Courier New" w:hAnsi="Courier New"/>
+        </w:rPr>
+        <w:tab/>
+        <w:t xml:space="preserve">Estimate Std. Error t value Pr(&gt;|t|)    </w:t>
+      </w:r>
+    </w:p>
+    <w:p>
+      <w:pPr>
+        <w:pStyle w:val="style0"/>
+      </w:pPr>
+      <w:r>
+        <w:rPr>
+          <w:rFonts w:ascii="Courier New" w:hAnsi="Courier New"/>
+        </w:rPr>
+        <w:tab/>
+        <w:t>(Intercept)            124.337      1.234  100.74  &lt; 2e-16 ***</w:t>
+      </w:r>
+    </w:p>
+    <w:p>
+      <w:pPr>
+        <w:pStyle w:val="style0"/>
+      </w:pPr>
+      <w:r>
+        <w:rPr>
+          <w:rFonts w:ascii="Courier New" w:hAnsi="Courier New"/>
+        </w:rPr>
+        <w:tab/>
+        <w:t>poly(temperature, 4)1  722.171      5.380  134.24  &lt; 2e-16 ***</w:t>
+      </w:r>
+    </w:p>
+    <w:p>
+      <w:pPr>
+        <w:pStyle w:val="style0"/>
+      </w:pPr>
+      <w:r>
+        <w:rPr>
+          <w:rFonts w:ascii="Courier New" w:hAnsi="Courier New"/>
+        </w:rPr>
+        <w:tab/>
+        <w:t>poly(temperature, 4)2  545.947      5.380  101.48  &lt; 2e-16 ***</w:t>
+      </w:r>
+    </w:p>
+    <w:p>
+      <w:pPr>
+        <w:pStyle w:val="style0"/>
+      </w:pPr>
+      <w:r>
+        <w:rPr>
+          <w:rFonts w:ascii="Courier New" w:hAnsi="Courier New"/>
+        </w:rPr>
+        <w:tab/>
+        <w:t>poly(temperature, 4)3  280.653      5.380   52.17  &lt; 2e-16 ***</w:t>
+      </w:r>
+    </w:p>
+    <w:p>
+      <w:pPr>
+        <w:pStyle w:val="style0"/>
+      </w:pPr>
+      <w:r>
+        <w:rPr>
+          <w:rFonts w:ascii="Courier New" w:hAnsi="Courier New"/>
+        </w:rPr>
+        <w:tab/>
+        <w:t>poly(temperature, 4)4   97.137      5.380   18.06 4.28e-11 ***</w:t>
+      </w:r>
+    </w:p>
+    <w:p>
+      <w:pPr>
+        <w:pStyle w:val="style0"/>
+      </w:pPr>
+      <w:r>
+        <w:rPr>
+          <w:rFonts w:ascii="Courier New" w:hAnsi="Courier New"/>
+        </w:rPr>
+        <w:tab/>
+        <w:t>---</w:t>
+      </w:r>
+    </w:p>
+    <w:p>
+      <w:pPr>
+        <w:pStyle w:val="style0"/>
+      </w:pPr>
+      <w:r>
+        <w:rPr>
+          <w:rFonts w:ascii="Courier New" w:hAnsi="Courier New"/>
+        </w:rPr>
+        <w:tab/>
+        <w:t xml:space="preserve">Signif. codes:  0 ‘***’ 0.001 ‘**’ 0.01 ‘*’ 0.05 ‘.’ 0.1 ‘ ’ 1 </w:t>
+      </w:r>
+    </w:p>
+    <w:p>
+      <w:pPr>
+        <w:pStyle w:val="style0"/>
+      </w:pPr>
+      <w:r>
+        <w:rPr>
+          <w:rFonts w:ascii="Courier New" w:hAnsi="Courier New"/>
+        </w:rPr>
+      </w:r>
+    </w:p>
+    <w:p>
+      <w:pPr>
+        <w:pStyle w:val="style0"/>
+      </w:pPr>
+      <w:r>
+        <w:rPr>
+          <w:rFonts w:ascii="Courier New" w:hAnsi="Courier New"/>
+        </w:rPr>
+        <w:tab/>
+        <w:t>Residual standard error: 5.38 on 14 degrees of freedom</w:t>
+      </w:r>
+    </w:p>
+    <w:p>
+      <w:pPr>
+        <w:pStyle w:val="style0"/>
+      </w:pPr>
+      <w:r>
+        <w:rPr>
+          <w:rFonts w:ascii="Courier New" w:hAnsi="Courier New"/>
+        </w:rPr>
+        <w:tab/>
+        <w:t>Multiple R-squared: 0.9996,</w:t>
+        <w:tab/>
+        <w:t xml:space="preserve">Adjusted R-squared: 0.9994 </w:t>
+      </w:r>
+    </w:p>
+    <w:p>
+      <w:pPr>
+        <w:pStyle w:val="style0"/>
+      </w:pPr>
+      <w:r>
+        <w:rPr>
+          <w:rFonts w:ascii="Courier New" w:hAnsi="Courier New"/>
+        </w:rPr>
+        <w:tab/>
+        <w:t xml:space="preserve">F-statistic:  7841 on 4 and 14 DF,  p-value: &lt; 2.2e-16 </w:t>
+      </w:r>
+    </w:p>
+    <w:p>
+      <w:pPr>
+        <w:pStyle w:val="style0"/>
+      </w:pPr>
+      <w:r>
+        <w:rPr>
+          <w:rFonts w:ascii="Courier New" w:hAnsi="Courier New"/>
+        </w:rPr>
+      </w:r>
+    </w:p>
+    <w:p>
+      <w:pPr>
+        <w:pStyle w:val="style0"/>
+      </w:pPr>
+      <w:r>
+        <w:rPr>
+          <w:rFonts w:ascii="Courier New" w:hAnsi="Courier New"/>
+        </w:rPr>
+        <w:tab/>
+        <w:t>Call:</w:t>
+      </w:r>
+    </w:p>
+    <w:p>
+      <w:pPr>
+        <w:pStyle w:val="style0"/>
+      </w:pPr>
+      <w:r>
+        <w:rPr>
+          <w:rFonts w:ascii="Courier New" w:hAnsi="Courier New"/>
+        </w:rPr>
+        <w:tab/>
+        <w:t>lm(formula = pressure ~ poly(temperature, 5), data = pressure)</w:t>
+      </w:r>
+    </w:p>
+    <w:p>
+      <w:pPr>
+        <w:pStyle w:val="style0"/>
+      </w:pPr>
+      <w:r>
+        <w:rPr>
+          <w:rFonts w:ascii="Courier New" w:hAnsi="Courier New"/>
+        </w:rPr>
+      </w:r>
+    </w:p>
+    <w:p>
+      <w:pPr>
+        <w:pStyle w:val="style0"/>
+      </w:pPr>
+      <w:r>
+        <w:rPr>
+          <w:rFonts w:ascii="Courier New" w:hAnsi="Courier New"/>
+        </w:rPr>
+        <w:tab/>
+        <w:t>Residuals:</w:t>
+      </w:r>
+    </w:p>
+    <w:p>
+      <w:pPr>
+        <w:pStyle w:val="style0"/>
+      </w:pPr>
+      <w:r>
+        <w:rPr>
+          <w:rFonts w:ascii="Courier New" w:hAnsi="Courier New"/>
+        </w:rPr>
+        <w:t xml:space="preserve">     </w:t>
+      </w:r>
+      <w:r>
+        <w:rPr>
+          <w:rFonts w:ascii="Courier New" w:hAnsi="Courier New"/>
+        </w:rPr>
+        <w:t xml:space="preserve">Min       1Q   </w:t>
+        <w:tab/>
+        <w:t xml:space="preserve">Median       3Q      Max </w:t>
+      </w:r>
+    </w:p>
+    <w:p>
+      <w:pPr>
+        <w:pStyle w:val="style0"/>
+      </w:pPr>
+      <w:r>
+        <w:rPr>
+          <w:rFonts w:ascii="Courier New" w:hAnsi="Courier New"/>
+        </w:rPr>
+        <w:tab/>
+        <w:t xml:space="preserve">-0.60843 -0.25856  0.03803  0.27201  0.42416 </w:t>
+      </w:r>
+    </w:p>
+    <w:p>
+      <w:pPr>
+        <w:pStyle w:val="style0"/>
+      </w:pPr>
+      <w:r>
+        <w:rPr>
+          <w:rFonts w:ascii="Courier New" w:hAnsi="Courier New"/>
+        </w:rPr>
+      </w:r>
+    </w:p>
+    <w:p>
+      <w:pPr>
+        <w:pStyle w:val="style0"/>
+      </w:pPr>
+      <w:r>
+        <w:rPr>
+          <w:rFonts w:ascii="Courier New" w:hAnsi="Courier New"/>
+        </w:rPr>
+        <w:tab/>
+        <w:t>Coefficients:</w:t>
+      </w:r>
+    </w:p>
+    <w:p>
+      <w:pPr>
+        <w:pStyle w:val="style0"/>
+      </w:pPr>
+      <w:r>
+        <w:rPr>
+          <w:rFonts w:ascii="Courier New" w:hAnsi="Courier New"/>
+        </w:rPr>
+        <w:t xml:space="preserve">     </w:t>
+      </w:r>
+      <w:r>
+        <w:rPr>
+          <w:rFonts w:ascii="Courier New" w:hAnsi="Courier New"/>
+        </w:rPr>
+        <w:tab/>
+        <w:t xml:space="preserve">Estimate Std. Error t value Pr(&gt;|t|)    </w:t>
+      </w:r>
+    </w:p>
+    <w:p>
+      <w:pPr>
+        <w:pStyle w:val="style0"/>
+      </w:pPr>
+      <w:r>
+        <w:rPr>
+          <w:rFonts w:ascii="Courier New" w:hAnsi="Courier New"/>
+        </w:rPr>
+        <w:tab/>
+        <w:t>(Intercept)           124.33671    0.09057 1372.78  &lt; 2e-16 ***</w:t>
+      </w:r>
+    </w:p>
+    <w:p>
+      <w:pPr>
+        <w:pStyle w:val="style0"/>
+      </w:pPr>
+      <w:r>
+        <w:rPr>
+          <w:rFonts w:ascii="Courier New" w:hAnsi="Courier New"/>
+        </w:rPr>
+        <w:tab/>
+        <w:t>poly(temperature, 5)1 722.17059    0.39480 1829.21  &lt; 2e-16 ***</w:t>
+      </w:r>
+    </w:p>
+    <w:p>
+      <w:pPr>
+        <w:pStyle w:val="style0"/>
+      </w:pPr>
+      <w:r>
+        <w:rPr>
+          <w:rFonts w:ascii="Courier New" w:hAnsi="Courier New"/>
+        </w:rPr>
+        <w:tab/>
+        <w:t>poly(temperature, 5)2 545.94688    0.39480 1382.85  &lt; 2e-16 ***</w:t>
+      </w:r>
+    </w:p>
+    <w:p>
+      <w:pPr>
+        <w:pStyle w:val="style0"/>
+      </w:pPr>
+      <w:r>
+        <w:rPr>
+          <w:rFonts w:ascii="Courier New" w:hAnsi="Courier New"/>
+        </w:rPr>
+        <w:tab/>
+        <w:t>poly(temperature, 5)3 280.65281    0.39480  710.88  &lt; 2e-16 ***</w:t>
+      </w:r>
+    </w:p>
+    <w:p>
+      <w:pPr>
+        <w:pStyle w:val="style0"/>
+      </w:pPr>
+      <w:r>
+        <w:rPr>
+          <w:rFonts w:ascii="Courier New" w:hAnsi="Courier New"/>
+        </w:rPr>
+        <w:tab/>
+        <w:t>poly(temperature, 5)4  97.13691    0.39480  246.04  &lt; 2e-16 ***</w:t>
+      </w:r>
+    </w:p>
+    <w:p>
+      <w:pPr>
+        <w:pStyle w:val="style0"/>
+      </w:pPr>
+      <w:r>
+        <w:rPr>
+          <w:rFonts w:ascii="Courier New" w:hAnsi="Courier New"/>
+        </w:rPr>
+        <w:tab/>
+        <w:t>poly(temperature, 5)5  20.07923    0.39480   50.86 2.41e-16 ***</w:t>
+      </w:r>
+    </w:p>
+    <w:p>
+      <w:pPr>
+        <w:pStyle w:val="style0"/>
+      </w:pPr>
+      <w:r>
+        <w:rPr>
+          <w:rFonts w:ascii="Courier New" w:hAnsi="Courier New"/>
+        </w:rPr>
+        <w:tab/>
+        <w:t>---</w:t>
+      </w:r>
+    </w:p>
+    <w:p>
+      <w:pPr>
+        <w:pStyle w:val="style0"/>
+      </w:pPr>
+      <w:r>
+        <w:rPr>
+          <w:rFonts w:ascii="Courier New" w:hAnsi="Courier New"/>
+        </w:rPr>
+        <w:tab/>
+        <w:t xml:space="preserve">Signif. codes:  0 ‘***’ 0.001 ‘**’ 0.01 ‘*’ 0.05 ‘.’ 0.1 ‘ ’ 1 </w:t>
+      </w:r>
+    </w:p>
+    <w:p>
+      <w:pPr>
+        <w:pStyle w:val="style0"/>
+      </w:pPr>
+      <w:r>
+        <w:rPr>
+          <w:rFonts w:ascii="Courier New" w:hAnsi="Courier New"/>
+        </w:rPr>
+      </w:r>
+    </w:p>
+    <w:p>
+      <w:pPr>
+        <w:pStyle w:val="style0"/>
+      </w:pPr>
+      <w:r>
+        <w:rPr>
+          <w:rFonts w:ascii="Courier New" w:hAnsi="Courier New"/>
+        </w:rPr>
+        <w:tab/>
+        <w:t>Residual standard error: 0.3948 on 13 degrees of freedom</w:t>
+      </w:r>
+    </w:p>
+    <w:p>
+      <w:pPr>
+        <w:pStyle w:val="style0"/>
+      </w:pPr>
+      <w:r>
+        <w:rPr>
+          <w:rFonts w:ascii="Courier New" w:hAnsi="Courier New"/>
+        </w:rPr>
+        <w:tab/>
+        <w:t>Multiple R-squared:     1,</w:t>
+        <w:tab/>
+        <w:t xml:space="preserve">Adjusted R-squared:     1 </w:t>
+      </w:r>
+    </w:p>
+    <w:p>
+      <w:pPr>
+        <w:pStyle w:val="style0"/>
+      </w:pPr>
+      <w:r>
+        <w:rPr>
+          <w:rFonts w:ascii="Courier New" w:hAnsi="Courier New"/>
+        </w:rPr>
+        <w:tab/>
+        <w:t xml:space="preserve">F-statistic: 1.165e+06 on 5 and 13 DF,  p-value: &lt; 2.2e-16 </w:t>
+      </w:r>
+    </w:p>
+    <w:p>
+      <w:pPr>
+        <w:pStyle w:val="style0"/>
+      </w:pPr>
+      <w:r>
+        <w:rPr>
+          <w:rFonts w:ascii="Times New Roman" w:hAnsi="Times New Roman"/>
+        </w:rPr>
+        <w:tab/>
+      </w:r>
+    </w:p>
+    <w:p>
+      <w:pPr>
+        <w:pStyle w:val="style0"/>
+      </w:pPr>
+      <w:r>
+        <w:rPr>
+          <w:rFonts w:ascii="Times New Roman" w:hAnsi="Times New Roman"/>
+        </w:rPr>
+        <w:tab/>
+        <w:t xml:space="preserve">We see that the 5-th degree polynomial is the best fit for the data since all of the coefficients are </w:t>
+        <w:tab/>
+        <w:t xml:space="preserve">significant and R^2 is 1. However, we may have an issue of using too many degrees of freedom </w:t>
+        <w:tab/>
+        <w:t xml:space="preserve">and choosing a more complicated model versus a simpler one. The difference between the 4th </w:t>
+        <w:tab/>
+        <w:t xml:space="preserve">degree and 5th degree R^2 is 0.0004. This is a fairly insignificant change. Thus, we can </w:t>
+        <w:tab/>
+        <w:t xml:space="preserve">conclude that the 4th degree polynomial model is the best fit. </w:t>
+      </w:r>
+    </w:p>
+    <w:p>
+      <w:pPr>
+        <w:pStyle w:val="style0"/>
+      </w:pPr>
+      <w:r>
+        <w:rPr>
+          <w:rFonts w:ascii="Courier New" w:hAnsi="Courier New"/>
+        </w:rPr>
       </w:r>
     </w:p>
     <w:p>
@@ -3601,9 +4904,6 @@
         </w:rPr>
         <w:t>rs$which[which.max(rs$adjr2),]</w:t>
       </w:r>
-      <w:r>
-        <w:rPr/>
-      </w:r>
     </w:p>
     <w:p>
       <w:pPr>
@@ -3783,10 +5083,10 @@
         <w:drawing>
           <wp:anchor allowOverlap="1" behindDoc="0" distB="0" distL="0" distR="0" distT="0" layoutInCell="1" locked="0" relativeHeight="0" simplePos="0">
             <wp:simplePos x="0" y="0"/>
-            <wp:positionH relativeFrom="column">
+            <wp:positionH relativeFrom="character">
               <wp:posOffset>880110</wp:posOffset>
             </wp:positionH>
-            <wp:positionV relativeFrom="paragraph">
+            <wp:positionV relativeFrom="line">
               <wp:posOffset>0</wp:posOffset>
             </wp:positionV>
             <wp:extent cx="4572000" cy="4572000"/>
@@ -4239,10 +5539,10 @@
         <w:drawing>
           <wp:anchor allowOverlap="1" behindDoc="0" distB="0" distL="0" distR="0" distT="0" layoutInCell="1" locked="0" relativeHeight="0" simplePos="0">
             <wp:simplePos x="0" y="0"/>
-            <wp:positionH relativeFrom="column">
+            <wp:positionH relativeFrom="character">
               <wp:posOffset>880110</wp:posOffset>
             </wp:positionH>
-            <wp:positionV relativeFrom="paragraph">
+            <wp:positionV relativeFrom="line">
               <wp:posOffset>0</wp:posOffset>
             </wp:positionV>
             <wp:extent cx="4572000" cy="4572000"/>
@@ -4590,15 +5890,10 @@
       <w:lang w:bidi="hi-IN" w:eastAsia="zh-CN" w:val="en-US"/>
     </w:rPr>
   </w:style>
-  <w:style w:styleId="style15" w:type="character">
-    <w:name w:val="Numbering Symbols"/>
-    <w:next w:val="style15"/>
-    <w:rPr/>
-  </w:style>
-  <w:style w:styleId="style16" w:type="paragraph">
+  <w:style w:styleId="style15" w:type="paragraph">
     <w:name w:val="Heading"/>
     <w:basedOn w:val="style0"/>
-    <w:next w:val="style17"/>
+    <w:next w:val="style16"/>
     <w:pPr>
       <w:keepNext/>
       <w:spacing w:after="120" w:before="240"/>
@@ -4609,28 +5904,28 @@
       <w:szCs w:val="28"/>
     </w:rPr>
   </w:style>
-  <w:style w:styleId="style17" w:type="paragraph">
+  <w:style w:styleId="style16" w:type="paragraph">
     <w:name w:val="Text body"/>
     <w:basedOn w:val="style0"/>
-    <w:next w:val="style17"/>
+    <w:next w:val="style16"/>
     <w:pPr>
       <w:spacing w:after="120" w:before="0"/>
     </w:pPr>
     <w:rPr/>
   </w:style>
-  <w:style w:styleId="style18" w:type="paragraph">
+  <w:style w:styleId="style17" w:type="paragraph">
     <w:name w:val="List"/>
-    <w:basedOn w:val="style17"/>
-    <w:next w:val="style18"/>
+    <w:basedOn w:val="style16"/>
+    <w:next w:val="style17"/>
     <w:pPr/>
     <w:rPr>
       <w:rFonts w:cs="Lohit Hindi"/>
     </w:rPr>
   </w:style>
-  <w:style w:styleId="style19" w:type="paragraph">
+  <w:style w:styleId="style18" w:type="paragraph">
     <w:name w:val="Caption"/>
     <w:basedOn w:val="style0"/>
-    <w:next w:val="style19"/>
+    <w:next w:val="style18"/>
     <w:pPr>
       <w:suppressLineNumbers/>
       <w:spacing w:after="120" w:before="120"/>
@@ -4643,10 +5938,10 @@
       <w:szCs w:val="24"/>
     </w:rPr>
   </w:style>
-  <w:style w:styleId="style20" w:type="paragraph">
+  <w:style w:styleId="style19" w:type="paragraph">
     <w:name w:val="Index"/>
     <w:basedOn w:val="style0"/>
-    <w:next w:val="style20"/>
+    <w:next w:val="style19"/>
     <w:pPr>
       <w:suppressLineNumbers/>
     </w:pPr>

</xml_diff>